<commit_message>
Question 6 and 7 done
Big O added to both questions. Also made it so space was added after
each word was inserted so that sentence came out correctly.
</commit_message>
<xml_diff>
--- a/Lab Sheet 3/Question 1(6) psuedo code.docx
+++ b/Lab Sheet 3/Question 1(6) psuedo code.docx
@@ -30,18 +30,17 @@
       <w:r>
         <w:t>)</w:t>
       </w:r>
+      <w:r>
+        <w:tab/>
+        <w:t>(1)</w:t>
+      </w:r>
     </w:p>
     <w:p>
       <w:pPr>
         <w:ind w:left="720"/>
       </w:pPr>
       <w:r>
-        <w:t xml:space="preserve">‘’’takes string input of a sentence. Splits the sentence into the individual words and assigns </w:t>
-      </w:r>
-      <w:bookmarkStart w:id="0" w:name="_GoBack"/>
-      <w:bookmarkEnd w:id="0"/>
-      <w:r>
-        <w:t>them to a list. Finds the length of the list, Goes through the list from last word to first, adding each word to a new string. After all the words are in the new string. Returns the string which holds the reversed sentence. ‘’’</w:t>
+        <w:t>‘’’takes string input of a sentence. Splits the sentence into the individual words and assigns them to a list. Finds the length of the list, Goes through the list from last word to first, adding each word to a new string. After all the words are in the new string. Returns the string which holds the reversed sentence. ‘’’</w:t>
       </w:r>
     </w:p>
     <w:p>
@@ -109,23 +108,16 @@
       </w:r>
       <w:r>
         <w:tab/>
-      </w:r>
-      <w:proofErr w:type="gramStart"/>
-      <w:r>
-        <w:t>reversed</w:t>
-      </w:r>
-      <w:proofErr w:type="gramEnd"/>
-      <w:r>
-        <w:t xml:space="preserve"> &lt;- r</w:t>
+        <w:t>reversed &lt;- r</w:t>
       </w:r>
       <w:r>
         <w:t>eversed +</w:t>
       </w:r>
       <w:r>
-        <w:t xml:space="preserve"> “ “ +</w:t>
-      </w:r>
-      <w:r>
-        <w:t xml:space="preserve"> List[</w:t>
+        <w:t xml:space="preserve"> </w:t>
+      </w:r>
+      <w:r>
+        <w:t>List[</w:t>
       </w:r>
       <w:proofErr w:type="spellStart"/>
       <w:r>
@@ -136,6 +128,14 @@
         <w:t>]</w:t>
       </w:r>
       <w:r>
+        <w:t xml:space="preserve"> + </w:t>
+      </w:r>
+      <w:bookmarkStart w:id="0" w:name="_GoBack"/>
+      <w:bookmarkEnd w:id="0"/>
+      <w:r>
+        <w:t>“ “</w:t>
+      </w:r>
+      <w:r>
         <w:tab/>
         <w:t>(n)</w:t>
       </w:r>
@@ -163,6 +163,13 @@
       <w:r>
         <w:t xml:space="preserve"> - 1</w:t>
       </w:r>
+      <w:r>
+        <w:tab/>
+      </w:r>
+      <w:r>
+        <w:tab/>
+        <w:t>(n)</w:t>
+      </w:r>
     </w:p>
     <w:p>
       <w:r>
@@ -177,6 +184,16 @@
     <w:p>
       <w:r>
         <w:tab/>
+      </w:r>
+    </w:p>
+    <w:p>
+      <w:r>
+        <w:t>Run time:  3n+4</w:t>
+      </w:r>
+    </w:p>
+    <w:p>
+      <w:r>
+        <w:t>Big O: O(n)</w:t>
       </w:r>
     </w:p>
     <w:sectPr>

</xml_diff>

<commit_message>
Made some code clearer
Made some code clearer
</commit_message>
<xml_diff>
--- a/Lab Sheet 3/Question 1(6) psuedo code.docx
+++ b/Lab Sheet 3/Question 1(6) psuedo code.docx
@@ -165,15 +165,12 @@
         <w:t>still items in the list, add the item indexed to the new string</w:t>
       </w:r>
       <w:r>
-        <w:t xml:space="preserve">, from the </w:t>
-      </w:r>
-      <w:proofErr w:type="gramStart"/>
-      <w:r>
-        <w:t>ned</w:t>
-      </w:r>
-      <w:proofErr w:type="gramEnd"/>
-      <w:r>
-        <w:t xml:space="preserve"> //to the beginning.</w:t>
+        <w:t>, from the en</w:t>
+      </w:r>
+      <w:bookmarkStart w:id="0" w:name="_GoBack"/>
+      <w:bookmarkEnd w:id="0"/>
+      <w:r>
+        <w:t>d //to the beginning.</w:t>
       </w:r>
     </w:p>
     <w:p>
@@ -373,8 +370,6 @@
       <w:r>
         <w:t>4</w:t>
       </w:r>
-      <w:bookmarkStart w:id="0" w:name="_GoBack"/>
-      <w:bookmarkEnd w:id="0"/>
       <w:r>
         <w:t>n+4</w:t>
       </w:r>

</xml_diff>